<commit_message>
Adding docs with the experiemtn. (find old experiment version here)
</commit_message>
<xml_diff>
--- a/Documentation/Documentation_experimentSpecifications.docx
+++ b/Documentation/Documentation_experimentSpecifications.docx
@@ -23,10 +23,33 @@
         <w:t xml:space="preserve">a visual condition where in a section of one’s visual field is </w:t>
       </w:r>
       <w:r>
-        <w:t>blank or blurry. We are testing program that compresses a full visual field into the usable visual field of a person with Hemianopsia</w:t>
-      </w:r>
-      <w:r>
-        <w:t>.</w:t>
+        <w:t xml:space="preserve">blank or blurry. </w:t>
+      </w:r>
+    </w:p>
+    <w:p>
+      <w:r>
+        <w:t>In this experiment w</w:t>
+      </w:r>
+      <w:r>
+        <w:t xml:space="preserve">e </w:t>
+      </w:r>
+      <w:r>
+        <w:t>develop and test a</w:t>
+      </w:r>
+      <w:r>
+        <w:t xml:space="preserve"> program</w:t>
+      </w:r>
+      <w:r>
+        <w:t xml:space="preserve"> that</w:t>
+      </w:r>
+      <w:r>
+        <w:t xml:space="preserve"> </w:t>
+      </w:r>
+      <w:r>
+        <w:t xml:space="preserve">streams </w:t>
+      </w:r>
+      <w:r>
+        <w:t>video live to the user, transforming it to adapt it to their visual field.</w:t>
       </w:r>
     </w:p>
     <w:p>
@@ -52,31 +75,22 @@
         </w:numPr>
       </w:pPr>
       <w:r>
-        <w:t>The object(s) of perception. They are what the user is looking at outside of his or herself. This term will mostly be used to refer to the screen</w:t>
+        <w:t>The object(s) of perception. They are what the user is looking at outside of hi</w:t>
       </w:r>
       <w:r>
         <w:t>s</w:t>
       </w:r>
       <w:r>
-        <w:t xml:space="preserve"> on the virtual reality headset that the user is presente</w:t>
-      </w:r>
-      <w:r>
-        <w:t>d</w:t>
-      </w:r>
-      <w:r>
-        <w:t xml:space="preserve"> in the experiment</w:t>
-      </w:r>
-      <w:r>
-        <w:t xml:space="preserve"> and the content represented in them.</w:t>
-      </w:r>
-      <w:r>
-        <w:t xml:space="preserve"> </w:t>
-      </w:r>
-      <w:r>
-        <w:rPr>
-          <w:rStyle w:val="FootnoteReference"/>
-        </w:rPr>
-        <w:footnoteReference w:id="1"/>
+        <w:t xml:space="preserve"> or he</w:t>
+      </w:r>
+      <w:r>
+        <w:t>r</w:t>
+      </w:r>
+      <w:r>
+        <w:t>self. Th</w:t>
+      </w:r>
+      <w:r>
+        <w:t xml:space="preserve">is would be the physical world that is being streamed to the user, all of it or parts of it or objects in it. </w:t>
       </w:r>
     </w:p>
     <w:p>
@@ -88,10 +102,19 @@
         </w:numPr>
       </w:pPr>
       <w:r>
-        <w:t xml:space="preserve">Mental content. The visual experience </w:t>
-      </w:r>
-      <w:r>
-        <w:t xml:space="preserve">the user has when he or she looks at the objects of perception. </w:t>
+        <w:t>Mental content. The</w:t>
+      </w:r>
+      <w:r>
+        <w:t xml:space="preserve"> final</w:t>
+      </w:r>
+      <w:r>
+        <w:t xml:space="preserve"> visual experience </w:t>
+      </w:r>
+      <w:r>
+        <w:t>the user</w:t>
+      </w:r>
+      <w:r>
+        <w:t xml:space="preserve"> has in his or her head. </w:t>
       </w:r>
     </w:p>
     <w:p>
@@ -103,10 +126,7 @@
         </w:numPr>
       </w:pPr>
       <w:r>
-        <w:t>Field of view</w:t>
-      </w:r>
-      <w:r>
-        <w:t>. A measurement of the vertical amplitude of the lens of a VR headset.</w:t>
+        <w:t xml:space="preserve">The screen(s). The visible layer in between the user and the external world, which we create for the user.  </w:t>
       </w:r>
     </w:p>
     <w:p>
@@ -118,13 +138,10 @@
         </w:numPr>
       </w:pPr>
       <w:r>
-        <w:t>Visual Fiel</w:t>
-      </w:r>
-      <w:r>
-        <w:t xml:space="preserve">d. A measurement </w:t>
-      </w:r>
-      <w:r>
-        <w:t xml:space="preserve">of the area that a user is able to see. Someone with Hemianopsia would therefore have a field of view that is different from people without it. </w:t>
+        <w:t>Field of view</w:t>
+      </w:r>
+      <w:r>
+        <w:t>. A measurement of the vertical amplitude of the lens of a VR headset.</w:t>
       </w:r>
     </w:p>
     <w:p>
@@ -136,7 +153,13 @@
         </w:numPr>
       </w:pPr>
       <w:r>
-        <w:t xml:space="preserve">Left and right homonymous hemianopsia. </w:t>
+        <w:t>Visual Fiel</w:t>
+      </w:r>
+      <w:r>
+        <w:t xml:space="preserve">d. A measurement </w:t>
+      </w:r>
+      <w:r>
+        <w:t xml:space="preserve">of the area that a user is able to see. Someone with Hemianopsia would therefore have a field of view that is different from people without it. </w:t>
       </w:r>
     </w:p>
     <w:p>
@@ -148,22 +171,13 @@
         </w:numPr>
       </w:pPr>
       <w:r>
-        <w:t>Bin</w:t>
-      </w:r>
-      <w:r>
-        <w:t>asal Hemianopsia</w:t>
-      </w:r>
-    </w:p>
-    <w:p>
-      <w:pPr>
-        <w:pStyle w:val="ListParagraph"/>
-        <w:numPr>
-          <w:ilvl w:val="0"/>
-          <w:numId w:val="1"/>
-        </w:numPr>
-      </w:pPr>
-      <w:r>
-        <w:t>Bitemporal Hemianopsia</w:t>
+        <w:t>Types of Heminopsia:</w:t>
+      </w:r>
+      <w:r>
+        <w:t xml:space="preserve">homonymous </w:t>
+      </w:r>
+      <w:r>
+        <w:t>left, homonymous right, binasal, bitemporal</w:t>
       </w:r>
     </w:p>
     <w:p>
@@ -273,19 +287,14 @@
       </w:r>
     </w:p>
     <w:p>
-      <w:pPr>
-        <w:pStyle w:val="ListParagraph"/>
-        <w:keepNext/>
-      </w:pPr>
       <w:r>
         <w:rPr>
           <w:noProof/>
         </w:rPr>
-        <w:lastRenderedPageBreak/>
         <w:drawing>
-          <wp:inline distT="0" distB="0" distL="0" distR="0" wp14:anchorId="326DF3B0" wp14:editId="32C14187">
-            <wp:extent cx="2457450" cy="1382282"/>
-            <wp:effectExtent l="0" t="0" r="0" b="8890"/>
+          <wp:inline distT="0" distB="0" distL="0" distR="0" wp14:anchorId="3ABAAE98" wp14:editId="26C8C00F">
+            <wp:extent cx="1173987" cy="660352"/>
+            <wp:effectExtent l="0" t="0" r="7620" b="6985"/>
             <wp:docPr id="1" name="Picture 1" descr="4 Virtual Reality Desktops for Vive, Rift, and Windows VR Compared"/>
             <wp:cNvGraphicFramePr>
               <a:graphicFrameLocks xmlns:a="http://schemas.openxmlformats.org/drawingml/2006/main" noChangeAspect="1"/>
@@ -315,7 +324,7 @@
                   <pic:spPr bwMode="auto">
                     <a:xfrm>
                       <a:off x="0" y="0"/>
-                      <a:ext cx="2464158" cy="1386055"/>
+                      <a:ext cx="1183899" cy="665928"/>
                     </a:xfrm>
                     <a:prstGeom prst="rect">
                       <a:avLst/>
@@ -339,301 +348,652 @@
       <w:r>
         <w:t xml:space="preserve">Figure </w:t>
       </w:r>
-      <w:fldSimple w:instr=" SEQ Figure \* ARABIC ">
-        <w:r>
-          <w:rPr>
-            <w:noProof/>
-          </w:rPr>
-          <w:t>1</w:t>
-        </w:r>
-      </w:fldSimple>
+      <w:r>
+        <w:fldChar w:fldCharType="begin"/>
+      </w:r>
+      <w:r>
+        <w:instrText xml:space="preserve"> SEQ Figure \* ARABIC </w:instrText>
+      </w:r>
+      <w:r>
+        <w:fldChar w:fldCharType="separate"/>
+      </w:r>
+      <w:r>
+        <w:rPr>
+          <w:noProof/>
+        </w:rPr>
+        <w:t>1</w:t>
+      </w:r>
+      <w:r>
+        <w:rPr>
+          <w:noProof/>
+        </w:rPr>
+        <w:fldChar w:fldCharType="end"/>
+      </w:r>
       <w:r>
         <w:t>. Virtual Reality Worspace</w:t>
       </w:r>
     </w:p>
     <w:p>
       <w:pPr>
-        <w:rPr>
-          <w:b/>
-          <w:bCs/>
-        </w:rPr>
-      </w:pPr>
-      <w:r>
-        <w:rPr>
-          <w:b/>
-          <w:bCs/>
-        </w:rPr>
-        <w:t>Challenges</w:t>
-      </w:r>
-    </w:p>
-    <w:p>
-      <w:r>
-        <w:tab/>
-      </w:r>
-      <w:r>
-        <w:t xml:space="preserve">Subjects will neeed time to adapt. </w:t>
-      </w:r>
-    </w:p>
-    <w:p>
-      <w:r>
-        <w:tab/>
-      </w:r>
-      <w:r>
-        <w:tab/>
-        <w:t>Subjects will need time to adapt to the way in which images are presented to them. It’s important to distinguish the cases where the program does not work from the cases where the  user just needs more time to adapt.</w:t>
-      </w:r>
-    </w:p>
-    <w:p>
-      <w:r>
-        <w:tab/>
-        <w:t>It may be overwhelming.</w:t>
-      </w:r>
-    </w:p>
-    <w:p>
-      <w:r>
-        <w:tab/>
-      </w:r>
-      <w:r>
-        <w:tab/>
-        <w:t xml:space="preserve">VR often is, and putting more information into less space is likely to make it worse. </w:t>
-      </w:r>
-      <w:r>
-        <w:t>This makes the experiment longer because participants need time to adapt before we can tell if they can use technology.</w:t>
-      </w:r>
-    </w:p>
-    <w:p>
-      <w:pPr>
-        <w:ind w:firstLine="720"/>
-      </w:pPr>
-      <w:r>
-        <w:t xml:space="preserve">Subjects are likely to feel overwhelmed. </w:t>
-      </w:r>
-    </w:p>
-    <w:p>
-      <w:r>
-        <w:tab/>
-      </w:r>
-      <w:r>
-        <w:tab/>
-        <w:t>Participants feeling overwhelmed is a tricky issue because on the one hand  it should b</w:t>
-      </w:r>
-    </w:p>
-    <w:p>
-      <w:pPr>
-        <w:rPr>
-          <w:b/>
-          <w:bCs/>
-        </w:rPr>
-      </w:pPr>
-      <w:r>
-        <w:rPr>
-          <w:b/>
-          <w:bCs/>
-        </w:rPr>
-        <w:t>Ethical Considerations.</w:t>
-      </w:r>
-    </w:p>
-    <w:p>
-      <w:r>
-        <w:rPr>
-          <w:b/>
-          <w:bCs/>
-        </w:rPr>
-        <w:tab/>
-      </w:r>
-      <w:r>
-        <w:t xml:space="preserve">VR can be very intense and </w:t>
-      </w:r>
-      <w:r>
-        <w:t xml:space="preserve">confusing for some people. Special care should be taken to select participant who are not mentally fragile. </w:t>
-      </w:r>
-    </w:p>
-    <w:p>
-      <w:pPr>
-        <w:rPr>
-          <w:b/>
-          <w:bCs/>
-        </w:rPr>
-      </w:pPr>
-      <w:r>
-        <w:rPr>
-          <w:b/>
-          <w:bCs/>
-        </w:rPr>
-        <w:t>Methodology.</w:t>
-      </w:r>
-    </w:p>
-    <w:p>
-      <w:pPr>
-        <w:rPr>
-          <w:b/>
-          <w:bCs/>
-        </w:rPr>
-      </w:pPr>
-      <w:r>
-        <w:rPr>
-          <w:b/>
-          <w:bCs/>
-        </w:rPr>
-        <w:tab/>
-        <w:t>Variables</w:t>
-      </w:r>
-    </w:p>
-    <w:p>
-      <w:r>
-        <w:t xml:space="preserve">Dependent: The ability of the participants to perform </w:t>
-      </w:r>
-      <w:r>
-        <w:t>tasks</w:t>
-      </w:r>
-      <w:r>
-        <w:t xml:space="preserve"> on the VR headset</w:t>
-      </w:r>
-      <w:r>
-        <w:t>.</w:t>
-      </w:r>
-    </w:p>
-    <w:p>
-      <w:r>
-        <w:t>Dependent:</w:t>
-      </w:r>
-      <w:r>
-        <w:t xml:space="preserve"> </w:t>
-      </w:r>
-      <w:r>
-        <w:t>Whether the pa</w:t>
-      </w:r>
-      <w:r>
-        <w:t>rticipant</w:t>
-      </w:r>
-      <w:r>
-        <w:t xml:space="preserve"> can ‘see normally’ using the headset.</w:t>
-      </w:r>
-    </w:p>
-    <w:p>
-      <w:r>
-        <w:t>Dependent:</w:t>
-      </w:r>
-      <w:r>
-        <w:t xml:space="preserve"> </w:t>
-      </w:r>
-      <w:r>
-        <w:t>Whether the pa</w:t>
-      </w:r>
-      <w:r>
-        <w:t>rticipant</w:t>
-      </w:r>
-      <w:r>
-        <w:t xml:space="preserve"> can ‘see fully’ using the headset. </w:t>
-      </w:r>
-    </w:p>
-    <w:p>
-      <w:r>
-        <w:t>Dependen</w:t>
-      </w:r>
-      <w:r>
-        <w:t xml:space="preserve">t: </w:t>
-      </w:r>
-    </w:p>
-    <w:p/>
-    <w:p>
-      <w:r>
-        <w:t xml:space="preserve">Independent </w:t>
-      </w:r>
-      <w:r>
-        <w:t>‘Adapted VR display’:</w:t>
-      </w:r>
-      <w:r>
-        <w:t>Variations in the display of images in the VR headset.</w:t>
-      </w:r>
-    </w:p>
-    <w:p>
-      <w:r>
-        <w:tab/>
-        <w:t>Level</w:t>
-      </w:r>
-      <w:r>
-        <w:t xml:space="preserve"> 1</w:t>
-      </w:r>
-      <w:r>
-        <w:t>. Compressing the whole FOV of the VR set into the participants visual field</w:t>
-      </w:r>
-    </w:p>
-    <w:p>
-      <w:r>
-        <w:tab/>
-        <w:t>Level</w:t>
-      </w:r>
-      <w:r>
-        <w:t xml:space="preserve"> 2</w:t>
-      </w:r>
-      <w:r>
-        <w:t>.</w:t>
-      </w:r>
-      <w:r>
-        <w:t xml:space="preserve"> Compressing the whole FOV of the VR set into the participants visual field and blur out </w:t>
-      </w:r>
-      <w:r>
-        <w:tab/>
-      </w:r>
-      <w:r>
-        <w:t>peripheral sections.</w:t>
-      </w:r>
-    </w:p>
-    <w:p>
-      <w:r>
-        <w:tab/>
-        <w:t>Level</w:t>
-      </w:r>
-      <w:r>
-        <w:t xml:space="preserve"> 3</w:t>
-      </w:r>
-      <w:r>
-        <w:t>.</w:t>
-      </w:r>
-      <w:r>
-        <w:t>Compressing part of the whole FOV of the VR set into the participants visual field.</w:t>
-      </w:r>
-    </w:p>
-    <w:p>
-      <w:r>
+        <w:jc w:val="center"/>
+        <w:rPr>
+          <w:b/>
+          <w:bCs/>
+        </w:rPr>
+      </w:pPr>
+      <w:r>
+        <w:rPr>
+          <w:b/>
+          <w:bCs/>
+        </w:rPr>
         <w:lastRenderedPageBreak/>
-        <w:t>Independent: The kind of hemianopia of the participant.</w:t>
-      </w:r>
-    </w:p>
-    <w:p>
-      <w:r>
-        <w:tab/>
-        <w:t>Level. Homonymous</w:t>
-      </w:r>
-    </w:p>
-    <w:p>
-      <w:r>
-        <w:tab/>
-        <w:t>Level. Bitemporal</w:t>
-      </w:r>
-    </w:p>
-    <w:p>
-      <w:r>
-        <w:tab/>
-        <w:t>Level.Binasal.</w:t>
-      </w:r>
-    </w:p>
-    <w:p>
-      <w:pPr>
+        <w:t>Requirements</w:t>
+      </w:r>
+    </w:p>
+    <w:p>
+      <w:r>
+        <w:t>IOW: ’In Other Words’</w:t>
+      </w:r>
+    </w:p>
+    <w:p>
+      <w:pPr>
+        <w:rPr>
+          <w:b/>
+          <w:bCs/>
+        </w:rPr>
+      </w:pPr>
+      <w:r>
+        <w:rPr>
+          <w:b/>
+          <w:bCs/>
+        </w:rPr>
+        <w:t>Functional Requirements</w:t>
+      </w:r>
+    </w:p>
+    <w:p>
+      <w:r>
+        <w:t xml:space="preserve">The program MUST, stream live images into the head mounted display (HMD) at a reasonable speed (not less than </w:t>
+      </w:r>
+      <w:r>
         <w:rPr>
           <w:i/>
           <w:iCs/>
         </w:rPr>
-      </w:pPr>
-      <w:r>
-        <w:tab/>
-      </w:r>
-      <w:r>
-        <w:rPr>
+        <w:t>one</w:t>
+      </w:r>
+      <w:r>
+        <w:rPr>
+          <w:rStyle w:val="FootnoteReference"/>
           <w:i/>
           <w:iCs/>
         </w:rPr>
+        <w:footnoteReference w:id="1"/>
+      </w:r>
+      <w:r>
+        <w:t xml:space="preserve"> second of latency)</w:t>
+      </w:r>
+    </w:p>
+    <w:p>
+      <w:r>
+        <w:t>The program MUST, transform frames before displaying them in the HMD.</w:t>
+      </w:r>
+    </w:p>
+    <w:p>
+      <w:r>
+        <w:t xml:space="preserve">The program MUST, have </w:t>
+      </w:r>
+      <w:r>
+        <w:t xml:space="preserve">a perimetry reading functionality that locates the unusable area of the </w:t>
+      </w:r>
+      <w:r>
+        <w:t>user’s</w:t>
+      </w:r>
+      <w:r>
+        <w:t xml:space="preserve"> visual field.</w:t>
+      </w:r>
+    </w:p>
+    <w:p>
+      <w:r>
+        <w:t>The program SHOULD, have a setup</w:t>
+      </w:r>
+      <w:r>
+        <w:t xml:space="preserve"> protocol for new HMD’s that requires little or no manual input. </w:t>
+      </w:r>
+      <w:r>
+        <w:t xml:space="preserve"> </w:t>
+      </w:r>
+    </w:p>
+    <w:p>
+      <w:r>
+        <w:t>The program CAN, hav</w:t>
+      </w:r>
+      <w:r>
+        <w:t>e</w:t>
+      </w:r>
+      <w:r>
+        <w:t xml:space="preserve"> a</w:t>
+      </w:r>
+      <w:r>
+        <w:t>n</w:t>
+      </w:r>
+      <w:r>
+        <w:t xml:space="preserve"> initial menu window that allows users to select their profile with their details stored in it.</w:t>
+      </w:r>
+    </w:p>
+    <w:p>
+      <w:pPr>
+        <w:rPr>
+          <w:b/>
+          <w:bCs/>
+        </w:rPr>
+      </w:pPr>
+      <w:r>
+        <w:rPr>
+          <w:b/>
+          <w:bCs/>
+        </w:rPr>
+        <w:t>HCI requirements</w:t>
+      </w:r>
+    </w:p>
+    <w:p>
+      <w:r>
+        <w:t>Using the program MUST not be exceedingly dizzying.</w:t>
+      </w:r>
+    </w:p>
+    <w:p>
+      <w:r>
+        <w:t xml:space="preserve">The </w:t>
+      </w:r>
+      <w:r>
+        <w:t>program</w:t>
+      </w:r>
+      <w:r>
+        <w:t xml:space="preserve"> </w:t>
+      </w:r>
+      <w:r>
+        <w:t>SHOULD</w:t>
+      </w:r>
+      <w:r>
+        <w:t xml:space="preserve"> be helpful to users with</w:t>
+      </w:r>
+      <w:r>
+        <w:t xml:space="preserve"> homonymous</w:t>
+      </w:r>
+      <w:r>
+        <w:t xml:space="preserve"> </w:t>
+      </w:r>
+      <w:r>
+        <w:t>h</w:t>
+      </w:r>
+      <w:r>
+        <w:t>emianopsia.</w:t>
+      </w:r>
+    </w:p>
+    <w:p>
+      <w:r>
+        <w:t xml:space="preserve">The program SHOULD improve the </w:t>
+      </w:r>
+      <w:r>
+        <w:t>user’s</w:t>
+      </w:r>
+      <w:r>
+        <w:t xml:space="preserve"> ability </w:t>
+      </w:r>
+      <w:r>
+        <w:t xml:space="preserve">to perform tasks. </w:t>
+      </w:r>
+    </w:p>
+    <w:p>
+      <w:pPr>
+        <w:rPr>
+          <w:b/>
+          <w:bCs/>
+        </w:rPr>
+      </w:pPr>
+      <w:r>
+        <w:rPr>
+          <w:b/>
+          <w:bCs/>
+        </w:rPr>
+        <w:t xml:space="preserve">Experiment requirements. </w:t>
+      </w:r>
+    </w:p>
+    <w:p>
+      <w:pPr>
+        <w:spacing w:line="240" w:lineRule="auto"/>
+      </w:pPr>
+      <w:r>
+        <w:t>The experiment MUST demonstrate the potential usefulness</w:t>
+      </w:r>
+      <w:r>
+        <w:t xml:space="preserve"> of </w:t>
+      </w:r>
+      <w:r>
+        <w:t>the ‘remapping’ of images on an HMD in the manner the program does it</w:t>
+      </w:r>
+      <w:r>
+        <w:t xml:space="preserve"> </w:t>
+      </w:r>
+      <w:r>
+        <w:t>for people with hemianopsia</w:t>
+      </w:r>
+      <w:r>
+        <w:t>.</w:t>
+      </w:r>
+    </w:p>
+    <w:p>
+      <w:pPr>
+        <w:spacing w:line="240" w:lineRule="auto"/>
+      </w:pPr>
+      <w:r>
+        <w:t>IOW. The experiment MUST show evidence for or against the usefulness of the program and programs like it.</w:t>
+      </w:r>
+    </w:p>
+    <w:p>
+      <w:pPr>
+        <w:rPr>
+          <w:b/>
+          <w:bCs/>
+        </w:rPr>
+      </w:pPr>
+    </w:p>
+    <w:p>
+      <w:pPr>
+        <w:rPr>
+          <w:b/>
+          <w:bCs/>
+        </w:rPr>
+      </w:pPr>
+    </w:p>
+    <w:p>
+      <w:pPr>
+        <w:rPr>
+          <w:b/>
+          <w:bCs/>
+        </w:rPr>
+      </w:pPr>
+    </w:p>
+    <w:p>
+      <w:pPr>
+        <w:rPr>
+          <w:b/>
+          <w:bCs/>
+        </w:rPr>
+      </w:pPr>
+    </w:p>
+    <w:p>
+      <w:pPr>
+        <w:rPr>
+          <w:b/>
+          <w:bCs/>
+        </w:rPr>
+      </w:pPr>
+    </w:p>
+    <w:p>
+      <w:pPr>
+        <w:rPr>
+          <w:b/>
+          <w:bCs/>
+        </w:rPr>
+      </w:pPr>
+    </w:p>
+    <w:p>
+      <w:pPr>
+        <w:rPr>
+          <w:b/>
+          <w:bCs/>
+        </w:rPr>
+      </w:pPr>
+    </w:p>
+    <w:p>
+      <w:pPr>
+        <w:rPr>
+          <w:b/>
+          <w:bCs/>
+        </w:rPr>
+      </w:pPr>
+    </w:p>
+    <w:p>
+      <w:pPr>
+        <w:rPr>
+          <w:b/>
+          <w:bCs/>
+        </w:rPr>
+      </w:pPr>
+    </w:p>
+    <w:p>
+      <w:pPr>
+        <w:rPr>
+          <w:b/>
+          <w:bCs/>
+        </w:rPr>
+      </w:pPr>
+    </w:p>
+    <w:p>
+      <w:pPr>
+        <w:rPr>
+          <w:b/>
+          <w:bCs/>
+        </w:rPr>
+      </w:pPr>
+    </w:p>
+    <w:p>
+      <w:pPr>
+        <w:rPr>
+          <w:b/>
+          <w:bCs/>
+        </w:rPr>
+      </w:pPr>
+    </w:p>
+    <w:p>
+      <w:pPr>
+        <w:rPr>
+          <w:b/>
+          <w:bCs/>
+        </w:rPr>
+      </w:pPr>
+      <w:r>
+        <w:rPr>
+          <w:b/>
+          <w:bCs/>
+        </w:rPr>
+        <w:t xml:space="preserve">Experiment </w:t>
+      </w:r>
+    </w:p>
+    <w:p>
+      <w:pPr>
+        <w:rPr>
+          <w:b/>
+          <w:bCs/>
+        </w:rPr>
+      </w:pPr>
+    </w:p>
+    <w:p>
+      <w:pPr>
+        <w:rPr>
+          <w:b/>
+          <w:bCs/>
+        </w:rPr>
+      </w:pPr>
+      <w:r>
+        <w:rPr>
+          <w:b/>
+          <w:bCs/>
+        </w:rPr>
+        <w:t xml:space="preserve">A-priori </w:t>
+      </w:r>
+      <w:r>
+        <w:rPr>
+          <w:b/>
+          <w:bCs/>
+        </w:rPr>
+        <w:t>Challenges</w:t>
+      </w:r>
+    </w:p>
+    <w:p>
+      <w:r>
+        <w:tab/>
+      </w:r>
+      <w:r>
+        <w:t xml:space="preserve">Subjects will need time to adapt. </w:t>
+      </w:r>
+    </w:p>
+    <w:p>
+      <w:r>
+        <w:tab/>
+      </w:r>
+      <w:r>
+        <w:tab/>
+        <w:t>Subjects will need time to adapt to the way in which images are presented to them. It’s important to distinguish the cases where the program does not work from the cases where the  user just needs more time to adapt.</w:t>
+      </w:r>
+    </w:p>
+    <w:p>
+      <w:r>
+        <w:tab/>
+        <w:t xml:space="preserve">It </w:t>
+      </w:r>
+      <w:r>
+        <w:t xml:space="preserve">will </w:t>
+      </w:r>
+      <w:r>
+        <w:t>be overwhelming</w:t>
+      </w:r>
+      <w:r>
+        <w:t xml:space="preserve"> at first, for some participants</w:t>
+      </w:r>
+      <w:r>
+        <w:t>.</w:t>
+      </w:r>
+    </w:p>
+    <w:p>
+      <w:r>
+        <w:tab/>
+      </w:r>
+      <w:r>
+        <w:tab/>
+        <w:t xml:space="preserve">VR often is, and putting more information into less space is likely to make it worse. </w:t>
+      </w:r>
+      <w:r>
+        <w:t>This makes the experiment longer because participants need time to adapt before we can tell if they can use technology.</w:t>
+      </w:r>
+    </w:p>
+    <w:p>
+      <w:r>
+        <w:tab/>
+      </w:r>
+      <w:r>
+        <w:tab/>
+        <w:t xml:space="preserve">This presents an ethical concern because participating in the experiment can cause the patients distress. </w:t>
+      </w:r>
+    </w:p>
+    <w:p>
+      <w:r>
+        <w:tab/>
+        <w:t>Current VR headsets may not be suitable.</w:t>
+      </w:r>
+    </w:p>
+    <w:p>
+      <w:r>
+        <w:tab/>
+      </w:r>
+      <w:r>
+        <w:tab/>
+      </w:r>
+      <w:r>
+        <w:t>Although modern VR headsets have high resolution, most of it is focused on the center, which presents a problem of packing content on the sides.</w:t>
+      </w:r>
+    </w:p>
+    <w:p>
+      <w:r>
+        <w:tab/>
+      </w:r>
+      <w:r>
+        <w:tab/>
+        <w:t xml:space="preserve">Modersn VR sets provide a screen that is very narrow, this makes out job harder because it reduces the screen space we have to work with. </w:t>
+      </w:r>
+    </w:p>
+    <w:p>
+      <w:pPr>
+        <w:rPr>
+          <w:b/>
+          <w:bCs/>
+        </w:rPr>
+      </w:pPr>
+      <w:r>
+        <w:rPr>
+          <w:b/>
+          <w:bCs/>
+        </w:rPr>
+        <w:t>Methodology.</w:t>
+      </w:r>
+    </w:p>
+    <w:p>
+      <w:pPr>
+        <w:rPr>
+          <w:b/>
+          <w:bCs/>
+        </w:rPr>
+      </w:pPr>
+      <w:r>
+        <w:rPr>
+          <w:b/>
+          <w:bCs/>
+        </w:rPr>
+        <w:tab/>
+        <w:t>Variables</w:t>
+      </w:r>
+    </w:p>
+    <w:p>
+      <w:r>
+        <w:t xml:space="preserve">Dependent: The ability of the participants to perform </w:t>
+      </w:r>
+      <w:r>
+        <w:t>tasks</w:t>
+      </w:r>
+      <w:r>
+        <w:t xml:space="preserve"> on the VR headset</w:t>
+      </w:r>
+      <w:r>
+        <w:t>.</w:t>
+      </w:r>
+    </w:p>
+    <w:p>
+      <w:r>
+        <w:t>Dependent:</w:t>
+      </w:r>
+      <w:r>
+        <w:t xml:space="preserve"> </w:t>
+      </w:r>
+      <w:r>
+        <w:t>Whether the pa</w:t>
+      </w:r>
+      <w:r>
+        <w:t>rticipant</w:t>
+      </w:r>
+      <w:r>
+        <w:t xml:space="preserve"> can ‘see normally’ using the headset.</w:t>
+      </w:r>
+    </w:p>
+    <w:p>
+      <w:r>
+        <w:t>Dependent:</w:t>
+      </w:r>
+      <w:r>
+        <w:t xml:space="preserve"> </w:t>
+      </w:r>
+      <w:r>
+        <w:t>Whether the pa</w:t>
+      </w:r>
+      <w:r>
+        <w:t>rticipant</w:t>
+      </w:r>
+      <w:r>
+        <w:t xml:space="preserve"> can ‘see fully’ using the headset. </w:t>
+      </w:r>
+    </w:p>
+    <w:p/>
+    <w:p>
+      <w:r>
+        <w:t xml:space="preserve">Independent </w:t>
+      </w:r>
+      <w:r>
+        <w:t>‘Adapted VR display’:</w:t>
+      </w:r>
+      <w:r>
+        <w:t>Variations in the display of images in the VR headset.</w:t>
+      </w:r>
+    </w:p>
+    <w:p>
+      <w:r>
+        <w:tab/>
+        <w:t>Level</w:t>
+      </w:r>
+      <w:r>
+        <w:t xml:space="preserve"> 1</w:t>
+      </w:r>
+      <w:r>
+        <w:t>. Compressing the whole FOV of the VR set into the participants visual field</w:t>
+      </w:r>
+    </w:p>
+    <w:p>
+      <w:r>
+        <w:tab/>
+        <w:t>Level</w:t>
+      </w:r>
+      <w:r>
+        <w:t xml:space="preserve"> 2</w:t>
+      </w:r>
+      <w:r>
+        <w:t>.</w:t>
+      </w:r>
+      <w:r>
+        <w:t xml:space="preserve"> Compressing the whole FOV of the VR set into the participants visual field and blur out peripheral sections.</w:t>
+      </w:r>
+    </w:p>
+    <w:p>
+      <w:r>
+        <w:tab/>
+        <w:t>Level</w:t>
+      </w:r>
+      <w:r>
+        <w:t xml:space="preserve"> 3</w:t>
+      </w:r>
+      <w:r>
+        <w:t>.</w:t>
+      </w:r>
+      <w:r>
+        <w:t>Compressing part of the whole FOV of the VR set into the participants visual field.</w:t>
+      </w:r>
+    </w:p>
+    <w:p>
+      <w:r>
+        <w:t>Independent: The kind of hemianopia of the participant.</w:t>
+      </w:r>
+    </w:p>
+    <w:p>
+      <w:r>
+        <w:tab/>
+        <w:t>Level. Homonymous</w:t>
+      </w:r>
+    </w:p>
+    <w:p>
+      <w:r>
+        <w:tab/>
+      </w:r>
+      <w:r>
+        <w:t xml:space="preserve">(excluded) </w:t>
+      </w:r>
+      <w:r>
+        <w:t>Level. Bitemporal</w:t>
+      </w:r>
+    </w:p>
+    <w:p>
+      <w:r>
+        <w:tab/>
+      </w:r>
+      <w:r>
+        <w:t>(Excluded)</w:t>
+      </w:r>
+      <w:r>
+        <w:t>Level.Binasal.</w:t>
+      </w:r>
+    </w:p>
+    <w:p>
+      <w:pPr>
+        <w:rPr>
+          <w:i/>
+          <w:iCs/>
+        </w:rPr>
+      </w:pPr>
+      <w:r>
+        <w:lastRenderedPageBreak/>
+        <w:tab/>
+      </w:r>
+      <w:r>
+        <w:rPr>
+          <w:i/>
+          <w:iCs/>
+        </w:rPr>
         <w:t>See the appendix for illustrations.</w:t>
       </w:r>
     </w:p>
@@ -659,7 +1019,7 @@
         <w:t>Control Variable:</w:t>
       </w:r>
       <w:r>
-        <w:t xml:space="preserve"> How overwhel</w:t>
+        <w:t xml:space="preserve"> Participants are not feeling overwhelmed when the experiment is under way.</w:t>
       </w:r>
     </w:p>
     <w:p>
@@ -694,6 +1054,18 @@
         <w:tab/>
       </w:r>
       <w:r>
+        <w:t>Old version, this interface will no longer work.</w:t>
+      </w:r>
+    </w:p>
+    <w:p>
+      <w:r>
+        <w:rPr>
+          <w:b/>
+          <w:bCs/>
+        </w:rPr>
+        <w:tab/>
+      </w:r>
+      <w:r>
         <w:t xml:space="preserve">The interface will be identical to a regular VR interface (if there is such a thing) with two degree movement of the head and controllers for grabbing and moving things. </w:t>
       </w:r>
       <w:r>
@@ -924,57 +1296,49 @@
         <w:ind w:firstLine="720"/>
       </w:pPr>
       <w:r>
+        <w:t>After the week of practice,</w:t>
+      </w:r>
+      <w:r>
+        <w:t xml:space="preserve"> </w:t>
+      </w:r>
+      <w:r>
+        <w:t xml:space="preserve">Participants play game 2 twice. One time using the Adaptation, </w:t>
+      </w:r>
+      <w:r>
+        <w:tab/>
+        <w:t>another without it. The order is randomized.</w:t>
+      </w:r>
+    </w:p>
+    <w:p>
+      <w:pPr>
+        <w:ind w:left="720"/>
+      </w:pPr>
+      <w:r>
+        <w:rPr>
+          <w:b/>
+          <w:bCs/>
+        </w:rPr>
+        <w:t xml:space="preserve">If </w:t>
+      </w:r>
+      <w:r>
+        <w:t>the participants perform better in the game while using the adaptiation, that would be evidence of it’s usefulness.</w:t>
+      </w:r>
+      <w:r>
+        <w:tab/>
+      </w:r>
+      <w:r>
+        <w:t xml:space="preserve"> </w:t>
+      </w:r>
+    </w:p>
+    <w:p>
+      <w:pPr>
+        <w:rPr>
+          <w:b/>
+          <w:bCs/>
+        </w:rPr>
+      </w:pPr>
+      <w:r>
         <w:lastRenderedPageBreak/>
-        <w:t>After the week of practice,</w:t>
-      </w:r>
-      <w:r>
-        <w:t xml:space="preserve"> </w:t>
-      </w:r>
-      <w:r>
-        <w:t xml:space="preserve">Participants play game 2 twice. One time using the Adaptation, </w:t>
-      </w:r>
-      <w:r>
-        <w:tab/>
-      </w:r>
-      <w:r>
-        <w:t>another without it. The order is randomized.</w:t>
-      </w:r>
-    </w:p>
-    <w:p>
-      <w:pPr>
-        <w:ind w:left="720"/>
-      </w:pPr>
-      <w:r>
-        <w:rPr>
-          <w:b/>
-          <w:bCs/>
-        </w:rPr>
-        <w:t xml:space="preserve">If </w:t>
-      </w:r>
-      <w:r>
-        <w:t>the participants perform better in the game while using the adaptiation, that would be</w:t>
-      </w:r>
-      <w:r>
-        <w:t xml:space="preserve"> </w:t>
-      </w:r>
-      <w:r>
-        <w:t>evidence of it’s usefulness.</w:t>
-      </w:r>
-      <w:r>
-        <w:tab/>
-      </w:r>
-      <w:r>
-        <w:t xml:space="preserve"> </w:t>
-      </w:r>
-    </w:p>
-    <w:p>
-      <w:pPr>
-        <w:rPr>
-          <w:b/>
-          <w:bCs/>
-        </w:rPr>
-      </w:pPr>
-      <w:r>
         <w:tab/>
       </w:r>
       <w:r>
@@ -1348,7 +1712,6 @@
         <w:rPr>
           <w:noProof/>
         </w:rPr>
-        <w:lastRenderedPageBreak/>
         <w:drawing>
           <wp:inline distT="0" distB="0" distL="0" distR="0" wp14:anchorId="44FE7611" wp14:editId="20B908CC">
             <wp:extent cx="2095500" cy="1054100"/>
@@ -1468,6 +1831,9 @@
     <w:p>
       <w:pPr>
         <w:pStyle w:val="FootnoteText"/>
+        <w:rPr>
+          <w:lang w:val="es-ES"/>
+        </w:rPr>
       </w:pPr>
       <w:r>
         <w:rPr>
@@ -1476,7 +1842,13 @@
         <w:footnoteRef/>
       </w:r>
       <w:r>
-        <w:t xml:space="preserve"> In cases where the VR headset acts as a screen in between the user with Hemiaopsia and the real world, the objects the VR headset is representing, not the screens of the headsets, would be the objects of perception. This idea is explored at the end of this paper. </w:t>
+        <w:t xml:space="preserve"> </w:t>
+      </w:r>
+      <w:r>
+        <w:rPr>
+          <w:lang w:val="es-ES"/>
+        </w:rPr>
+        <w:t>Subject to change</w:t>
       </w:r>
     </w:p>
   </w:footnote>

</xml_diff>